<commit_message>
Requisitos funcionais e nao funcionais ok
</commit_message>
<xml_diff>
--- a/Requisitos/requisitos_funcionais_nao_funcionais/Requisitos_Funcionais.docx
+++ b/Requisitos/requisitos_funcionais_nao_funcionais/Requisitos_Funcionais.docx
@@ -209,415 +209,607 @@
           <w:szCs w:val="24"/>
           <w:rtl w:val="0"/>
         </w:rPr>
-        <w:t>RF7. Manter ordens de serviço.</w:t>
-      </w:r>
-    </w:p>
-    <w:p>
-      <w:pPr>
-        <w:pBdr>
-          <w:top w:val="none" w:color="auto" w:sz="0" w:space="0"/>
-          <w:left w:val="none" w:color="auto" w:sz="0" w:space="0"/>
-          <w:bottom w:val="none" w:color="auto" w:sz="0" w:space="0"/>
-          <w:right w:val="none" w:color="auto" w:sz="0" w:space="0"/>
-          <w:between w:val="none" w:color="auto" w:sz="0" w:space="0"/>
-        </w:pBdr>
-        <w:spacing w:line="360" w:lineRule="auto"/>
-        <w:jc w:val="both"/>
-        <w:rPr>
-          <w:sz w:val="24"/>
-          <w:szCs w:val="24"/>
-        </w:rPr>
-      </w:pPr>
-      <w:r>
-        <w:rPr>
-          <w:sz w:val="24"/>
-          <w:szCs w:val="24"/>
-          <w:rtl w:val="0"/>
-        </w:rPr>
-        <w:t>RF8. Manter usuários.</w:t>
-      </w:r>
-    </w:p>
-    <w:p>
-      <w:pPr>
-        <w:pBdr>
-          <w:top w:val="none" w:color="auto" w:sz="0" w:space="0"/>
-          <w:left w:val="none" w:color="auto" w:sz="0" w:space="0"/>
-          <w:bottom w:val="none" w:color="auto" w:sz="0" w:space="0"/>
-          <w:right w:val="none" w:color="auto" w:sz="0" w:space="0"/>
-          <w:between w:val="none" w:color="auto" w:sz="0" w:space="0"/>
-        </w:pBdr>
-        <w:spacing w:line="360" w:lineRule="auto"/>
-        <w:jc w:val="both"/>
-        <w:rPr>
-          <w:sz w:val="24"/>
-          <w:szCs w:val="24"/>
-        </w:rPr>
-      </w:pPr>
-      <w:r>
-        <w:rPr>
-          <w:sz w:val="24"/>
-          <w:szCs w:val="24"/>
-          <w:rtl w:val="0"/>
-        </w:rPr>
-        <w:t>RF9. Manter produtos.</w:t>
-      </w:r>
-    </w:p>
-    <w:p>
-      <w:pPr>
-        <w:pBdr>
-          <w:top w:val="none" w:color="auto" w:sz="0" w:space="0"/>
-          <w:left w:val="none" w:color="auto" w:sz="0" w:space="0"/>
-          <w:bottom w:val="none" w:color="auto" w:sz="0" w:space="0"/>
-          <w:right w:val="none" w:color="auto" w:sz="0" w:space="0"/>
-          <w:between w:val="none" w:color="auto" w:sz="0" w:space="0"/>
-        </w:pBdr>
-        <w:spacing w:line="360" w:lineRule="auto"/>
-        <w:jc w:val="both"/>
-        <w:rPr>
-          <w:sz w:val="24"/>
-          <w:szCs w:val="24"/>
-        </w:rPr>
-      </w:pPr>
-      <w:r>
-        <w:rPr>
-          <w:sz w:val="24"/>
-          <w:szCs w:val="24"/>
-          <w:rtl w:val="0"/>
-        </w:rPr>
-        <w:t>RF10. Manter Almoxarifado.</w:t>
-      </w:r>
-    </w:p>
-    <w:p>
-      <w:pPr>
-        <w:pBdr>
-          <w:top w:val="none" w:color="auto" w:sz="0" w:space="0"/>
-          <w:left w:val="none" w:color="auto" w:sz="0" w:space="0"/>
-          <w:bottom w:val="none" w:color="auto" w:sz="0" w:space="0"/>
-          <w:right w:val="none" w:color="auto" w:sz="0" w:space="0"/>
-          <w:between w:val="none" w:color="auto" w:sz="0" w:space="0"/>
-        </w:pBdr>
-        <w:spacing w:line="360" w:lineRule="auto"/>
-        <w:jc w:val="both"/>
-        <w:rPr>
-          <w:sz w:val="24"/>
-          <w:szCs w:val="24"/>
-        </w:rPr>
-      </w:pPr>
-      <w:r>
-        <w:rPr>
-          <w:sz w:val="24"/>
-          <w:szCs w:val="24"/>
-          <w:rtl w:val="0"/>
-        </w:rPr>
-        <w:t>RF11. Manter Tipo de Serviço</w:t>
-      </w:r>
-    </w:p>
-    <w:p>
-      <w:pPr>
-        <w:pBdr>
-          <w:top w:val="none" w:color="auto" w:sz="0" w:space="0"/>
-          <w:left w:val="none" w:color="auto" w:sz="0" w:space="0"/>
-          <w:bottom w:val="none" w:color="auto" w:sz="0" w:space="0"/>
-          <w:right w:val="none" w:color="auto" w:sz="0" w:space="0"/>
-          <w:between w:val="none" w:color="auto" w:sz="0" w:space="0"/>
-        </w:pBdr>
-        <w:spacing w:line="360" w:lineRule="auto"/>
-        <w:jc w:val="both"/>
-        <w:rPr>
-          <w:sz w:val="24"/>
-          <w:szCs w:val="24"/>
-        </w:rPr>
-      </w:pPr>
-      <w:r>
-        <w:rPr>
-          <w:sz w:val="24"/>
-          <w:szCs w:val="24"/>
-          <w:rtl w:val="0"/>
-        </w:rPr>
-        <w:t>RF12. Manter Solicitações</w:t>
-      </w:r>
-    </w:p>
-    <w:p>
-      <w:pPr>
-        <w:pBdr>
-          <w:top w:val="none" w:color="auto" w:sz="0" w:space="0"/>
-          <w:left w:val="none" w:color="auto" w:sz="0" w:space="0"/>
-          <w:bottom w:val="none" w:color="auto" w:sz="0" w:space="0"/>
-          <w:right w:val="none" w:color="auto" w:sz="0" w:space="0"/>
-          <w:between w:val="none" w:color="auto" w:sz="0" w:space="0"/>
-        </w:pBdr>
-        <w:spacing w:line="360" w:lineRule="auto"/>
-        <w:jc w:val="both"/>
-        <w:rPr>
-          <w:sz w:val="24"/>
-          <w:szCs w:val="24"/>
-        </w:rPr>
-      </w:pPr>
-      <w:r>
-        <w:rPr>
-          <w:sz w:val="24"/>
-          <w:szCs w:val="24"/>
-          <w:rtl w:val="0"/>
-        </w:rPr>
-        <w:t>RF13. Manter Patrimônio</w:t>
-      </w:r>
-    </w:p>
-    <w:p>
-      <w:pPr>
-        <w:pBdr>
-          <w:top w:val="none" w:color="auto" w:sz="0" w:space="0"/>
-          <w:left w:val="none" w:color="auto" w:sz="0" w:space="0"/>
-          <w:bottom w:val="none" w:color="auto" w:sz="0" w:space="0"/>
-          <w:right w:val="none" w:color="auto" w:sz="0" w:space="0"/>
-          <w:between w:val="none" w:color="auto" w:sz="0" w:space="0"/>
-        </w:pBdr>
-        <w:spacing w:line="360" w:lineRule="auto"/>
-        <w:jc w:val="both"/>
-        <w:rPr>
-          <w:sz w:val="24"/>
-          <w:szCs w:val="24"/>
-        </w:rPr>
-      </w:pPr>
-      <w:r>
-        <w:rPr>
-          <w:sz w:val="24"/>
-          <w:szCs w:val="24"/>
-          <w:rtl w:val="0"/>
-        </w:rPr>
-        <w:t>RF14. Manter Estoque</w:t>
-      </w:r>
-    </w:p>
-    <w:p>
-      <w:pPr>
-        <w:pBdr>
-          <w:top w:val="none" w:color="auto" w:sz="0" w:space="0"/>
-          <w:left w:val="none" w:color="auto" w:sz="0" w:space="0"/>
-          <w:bottom w:val="none" w:color="auto" w:sz="0" w:space="0"/>
-          <w:right w:val="none" w:color="auto" w:sz="0" w:space="0"/>
-          <w:between w:val="none" w:color="auto" w:sz="0" w:space="0"/>
-        </w:pBdr>
-        <w:spacing w:line="360" w:lineRule="auto"/>
-        <w:jc w:val="both"/>
-        <w:rPr>
-          <w:sz w:val="24"/>
-          <w:szCs w:val="24"/>
-        </w:rPr>
-      </w:pPr>
-      <w:r>
-        <w:rPr>
-          <w:sz w:val="24"/>
-          <w:szCs w:val="24"/>
-          <w:rtl w:val="0"/>
-        </w:rPr>
-        <w:t>RF15. Manter Material</w:t>
-      </w:r>
-    </w:p>
-    <w:p>
-      <w:pPr>
-        <w:pBdr>
-          <w:top w:val="none" w:color="auto" w:sz="0" w:space="0"/>
-          <w:left w:val="none" w:color="auto" w:sz="0" w:space="0"/>
-          <w:bottom w:val="none" w:color="auto" w:sz="0" w:space="0"/>
-          <w:right w:val="none" w:color="auto" w:sz="0" w:space="0"/>
-          <w:between w:val="none" w:color="auto" w:sz="0" w:space="0"/>
-        </w:pBdr>
-        <w:spacing w:line="360" w:lineRule="auto"/>
-        <w:jc w:val="both"/>
-        <w:rPr>
-          <w:sz w:val="24"/>
-          <w:szCs w:val="24"/>
-        </w:rPr>
-      </w:pPr>
-      <w:r>
-        <w:rPr>
-          <w:sz w:val="24"/>
-          <w:szCs w:val="24"/>
-          <w:rtl w:val="0"/>
-        </w:rPr>
-        <w:t>RF16. Manter Transferência Material</w:t>
-      </w:r>
-    </w:p>
-    <w:p>
-      <w:pPr>
-        <w:pBdr>
-          <w:top w:val="none" w:color="auto" w:sz="0" w:space="0"/>
-          <w:left w:val="none" w:color="auto" w:sz="0" w:space="0"/>
-          <w:bottom w:val="none" w:color="auto" w:sz="0" w:space="0"/>
-          <w:right w:val="none" w:color="auto" w:sz="0" w:space="0"/>
-          <w:between w:val="none" w:color="auto" w:sz="0" w:space="0"/>
-        </w:pBdr>
-        <w:spacing w:line="360" w:lineRule="auto"/>
-        <w:jc w:val="both"/>
-        <w:rPr>
-          <w:sz w:val="24"/>
-          <w:szCs w:val="24"/>
-        </w:rPr>
-      </w:pPr>
-      <w:r>
-        <w:rPr>
-          <w:sz w:val="24"/>
-          <w:szCs w:val="24"/>
-          <w:rtl w:val="0"/>
-        </w:rPr>
-        <w:t>RF17. Manter Entrada de Material</w:t>
-      </w:r>
-    </w:p>
-    <w:p>
-      <w:pPr>
-        <w:pBdr>
-          <w:top w:val="none" w:color="auto" w:sz="0" w:space="0"/>
-          <w:left w:val="none" w:color="auto" w:sz="0" w:space="0"/>
-          <w:bottom w:val="none" w:color="auto" w:sz="0" w:space="0"/>
-          <w:right w:val="none" w:color="auto" w:sz="0" w:space="0"/>
-          <w:between w:val="none" w:color="auto" w:sz="0" w:space="0"/>
-        </w:pBdr>
-        <w:spacing w:line="360" w:lineRule="auto"/>
-        <w:jc w:val="both"/>
-        <w:rPr>
-          <w:sz w:val="24"/>
-          <w:szCs w:val="24"/>
-        </w:rPr>
-      </w:pPr>
-      <w:r>
-        <w:rPr>
-          <w:sz w:val="24"/>
-          <w:szCs w:val="24"/>
-          <w:rtl w:val="0"/>
-        </w:rPr>
-        <w:t>RF18. Manter Fornecedor</w:t>
-      </w:r>
-    </w:p>
-    <w:p>
-      <w:pPr>
-        <w:pBdr>
-          <w:top w:val="none" w:color="auto" w:sz="0" w:space="0"/>
-          <w:left w:val="none" w:color="auto" w:sz="0" w:space="0"/>
-          <w:bottom w:val="none" w:color="auto" w:sz="0" w:space="0"/>
-          <w:right w:val="none" w:color="auto" w:sz="0" w:space="0"/>
-          <w:between w:val="none" w:color="auto" w:sz="0" w:space="0"/>
-        </w:pBdr>
-        <w:spacing w:line="360" w:lineRule="auto"/>
-        <w:jc w:val="both"/>
-        <w:rPr>
-          <w:sz w:val="24"/>
-          <w:szCs w:val="24"/>
-        </w:rPr>
-      </w:pPr>
-      <w:r>
-        <w:rPr>
-          <w:sz w:val="24"/>
-          <w:szCs w:val="24"/>
-          <w:rtl w:val="0"/>
-        </w:rPr>
-        <w:t>RF19. Manter Locais</w:t>
-      </w:r>
-    </w:p>
-    <w:p>
-      <w:pPr>
-        <w:pBdr>
-          <w:top w:val="none" w:color="auto" w:sz="0" w:space="0"/>
-          <w:left w:val="none" w:color="auto" w:sz="0" w:space="0"/>
-          <w:bottom w:val="none" w:color="auto" w:sz="0" w:space="0"/>
-          <w:right w:val="none" w:color="auto" w:sz="0" w:space="0"/>
-          <w:between w:val="none" w:color="auto" w:sz="0" w:space="0"/>
-        </w:pBdr>
-        <w:spacing w:line="360" w:lineRule="auto"/>
-        <w:jc w:val="both"/>
-        <w:rPr>
-          <w:sz w:val="24"/>
-          <w:szCs w:val="24"/>
-        </w:rPr>
-      </w:pPr>
-      <w:r>
-        <w:rPr>
-          <w:sz w:val="24"/>
-          <w:szCs w:val="24"/>
-          <w:rtl w:val="0"/>
-        </w:rPr>
-        <w:t>RF20. Gerar relatórios de apoio à decisão, referentes aos históricos de patrimônios.</w:t>
-      </w:r>
-    </w:p>
-    <w:p>
-      <w:pPr>
-        <w:pBdr>
-          <w:top w:val="none" w:color="auto" w:sz="0" w:space="0"/>
-          <w:left w:val="none" w:color="auto" w:sz="0" w:space="0"/>
-          <w:bottom w:val="none" w:color="auto" w:sz="0" w:space="0"/>
-          <w:right w:val="none" w:color="auto" w:sz="0" w:space="0"/>
-          <w:between w:val="none" w:color="auto" w:sz="0" w:space="0"/>
-        </w:pBdr>
-        <w:spacing w:line="360" w:lineRule="auto"/>
-        <w:jc w:val="both"/>
-        <w:rPr>
-          <w:sz w:val="24"/>
-          <w:szCs w:val="24"/>
-        </w:rPr>
-      </w:pPr>
-      <w:r>
-        <w:rPr>
-          <w:sz w:val="24"/>
-          <w:szCs w:val="24"/>
-          <w:rtl w:val="0"/>
-        </w:rPr>
-        <w:t>RF21. Filtrar buscas de produtos por todos os atributos disponíveis.</w:t>
-      </w:r>
-    </w:p>
-    <w:p>
-      <w:pPr>
-        <w:pBdr>
-          <w:top w:val="none" w:color="auto" w:sz="0" w:space="0"/>
-          <w:left w:val="none" w:color="auto" w:sz="0" w:space="0"/>
-          <w:bottom w:val="none" w:color="auto" w:sz="0" w:space="0"/>
-          <w:right w:val="none" w:color="auto" w:sz="0" w:space="0"/>
-          <w:between w:val="none" w:color="auto" w:sz="0" w:space="0"/>
-        </w:pBdr>
-        <w:spacing w:line="360" w:lineRule="auto"/>
-        <w:jc w:val="both"/>
-        <w:rPr>
-          <w:sz w:val="24"/>
-          <w:szCs w:val="24"/>
-        </w:rPr>
-      </w:pPr>
-      <w:r>
-        <w:rPr>
-          <w:sz w:val="24"/>
-          <w:szCs w:val="24"/>
-          <w:rtl w:val="0"/>
-        </w:rPr>
-        <w:t>RF22. Filtrar ordens de serviços por todos os atributos disponíveis</w:t>
-      </w:r>
-    </w:p>
-    <w:p>
-      <w:pPr>
-        <w:spacing w:line="360" w:lineRule="auto"/>
-        <w:jc w:val="both"/>
-        <w:rPr>
-          <w:sz w:val="24"/>
-          <w:szCs w:val="24"/>
-          <w:rtl w:val="0"/>
-        </w:rPr>
-      </w:pPr>
-      <w:r>
-        <w:rPr>
-          <w:sz w:val="24"/>
-          <w:szCs w:val="24"/>
-          <w:rtl w:val="0"/>
-        </w:rPr>
-        <w:t>RF23. Interface interativa, auto completar pesquisas, busca de dados de forma dinâmica.</w:t>
-      </w:r>
-    </w:p>
-    <w:p>
-      <w:pPr>
-        <w:spacing w:line="360" w:lineRule="auto"/>
-        <w:jc w:val="both"/>
-        <w:rPr>
-          <w:sz w:val="24"/>
-          <w:szCs w:val="24"/>
-          <w:rtl w:val="0"/>
-        </w:rPr>
-      </w:pPr>
+        <w:t xml:space="preserve">RF7. Manter </w:t>
+      </w:r>
+      <w:r>
+        <w:rPr>
+          <w:rFonts w:hint="default"/>
+          <w:sz w:val="24"/>
+          <w:szCs w:val="24"/>
+          <w:rtl w:val="0"/>
+          <w:lang w:val="pt-PT"/>
+        </w:rPr>
+        <w:t>O</w:t>
+      </w:r>
+      <w:r>
+        <w:rPr>
+          <w:sz w:val="24"/>
+          <w:szCs w:val="24"/>
+          <w:rtl w:val="0"/>
+        </w:rPr>
+        <w:t xml:space="preserve">rdens de </w:t>
+      </w:r>
+      <w:r>
+        <w:rPr>
+          <w:rFonts w:hint="default"/>
+          <w:sz w:val="24"/>
+          <w:szCs w:val="24"/>
+          <w:rtl w:val="0"/>
+          <w:lang w:val="pt-PT"/>
+        </w:rPr>
+        <w:t>S</w:t>
+      </w:r>
+      <w:r>
+        <w:rPr>
+          <w:sz w:val="24"/>
+          <w:szCs w:val="24"/>
+          <w:rtl w:val="0"/>
+        </w:rPr>
+        <w:t>erviço.</w:t>
+      </w:r>
+    </w:p>
+    <w:p>
+      <w:pPr>
+        <w:pBdr>
+          <w:top w:val="none" w:color="auto" w:sz="0" w:space="0"/>
+          <w:left w:val="none" w:color="auto" w:sz="0" w:space="0"/>
+          <w:bottom w:val="none" w:color="auto" w:sz="0" w:space="0"/>
+          <w:right w:val="none" w:color="auto" w:sz="0" w:space="0"/>
+          <w:between w:val="none" w:color="auto" w:sz="0" w:space="0"/>
+        </w:pBdr>
+        <w:spacing w:line="360" w:lineRule="auto"/>
+        <w:jc w:val="both"/>
+        <w:rPr>
+          <w:sz w:val="24"/>
+          <w:szCs w:val="24"/>
+        </w:rPr>
+      </w:pPr>
+      <w:r>
+        <w:rPr>
+          <w:sz w:val="24"/>
+          <w:szCs w:val="24"/>
+          <w:rtl w:val="0"/>
+        </w:rPr>
+        <w:t xml:space="preserve">RF8. Manter </w:t>
+      </w:r>
+      <w:r>
+        <w:rPr>
+          <w:rFonts w:hint="default"/>
+          <w:sz w:val="24"/>
+          <w:szCs w:val="24"/>
+          <w:rtl w:val="0"/>
+          <w:lang w:val="pt-PT"/>
+        </w:rPr>
+        <w:t>Pessoas</w:t>
+      </w:r>
       <w:bookmarkStart w:id="0" w:name="_GoBack"/>
       <w:bookmarkEnd w:id="0"/>
+      <w:r>
+        <w:rPr>
+          <w:sz w:val="24"/>
+          <w:szCs w:val="24"/>
+          <w:rtl w:val="0"/>
+        </w:rPr>
+        <w:t>.</w:t>
+      </w:r>
+    </w:p>
+    <w:p>
+      <w:pPr>
+        <w:pBdr>
+          <w:top w:val="none" w:color="auto" w:sz="0" w:space="0"/>
+          <w:left w:val="none" w:color="auto" w:sz="0" w:space="0"/>
+          <w:bottom w:val="none" w:color="auto" w:sz="0" w:space="0"/>
+          <w:right w:val="none" w:color="auto" w:sz="0" w:space="0"/>
+          <w:between w:val="none" w:color="auto" w:sz="0" w:space="0"/>
+        </w:pBdr>
+        <w:spacing w:line="360" w:lineRule="auto"/>
+        <w:jc w:val="both"/>
+        <w:rPr>
+          <w:sz w:val="24"/>
+          <w:szCs w:val="24"/>
+        </w:rPr>
+      </w:pPr>
+      <w:r>
+        <w:rPr>
+          <w:sz w:val="24"/>
+          <w:szCs w:val="24"/>
+          <w:rtl w:val="0"/>
+        </w:rPr>
+        <w:t xml:space="preserve">RF9. Manter </w:t>
+      </w:r>
+      <w:r>
+        <w:rPr>
+          <w:rFonts w:hint="default"/>
+          <w:sz w:val="24"/>
+          <w:szCs w:val="24"/>
+          <w:rtl w:val="0"/>
+          <w:lang w:val="pt-PT"/>
+        </w:rPr>
+        <w:t>Material</w:t>
+      </w:r>
+      <w:r>
+        <w:rPr>
+          <w:sz w:val="24"/>
+          <w:szCs w:val="24"/>
+          <w:rtl w:val="0"/>
+        </w:rPr>
+        <w:t>.</w:t>
+      </w:r>
+    </w:p>
+    <w:p>
+      <w:pPr>
+        <w:pBdr>
+          <w:top w:val="none" w:color="auto" w:sz="0" w:space="0"/>
+          <w:left w:val="none" w:color="auto" w:sz="0" w:space="0"/>
+          <w:bottom w:val="none" w:color="auto" w:sz="0" w:space="0"/>
+          <w:right w:val="none" w:color="auto" w:sz="0" w:space="0"/>
+          <w:between w:val="none" w:color="auto" w:sz="0" w:space="0"/>
+        </w:pBdr>
+        <w:spacing w:line="360" w:lineRule="auto"/>
+        <w:jc w:val="both"/>
+        <w:rPr>
+          <w:sz w:val="24"/>
+          <w:szCs w:val="24"/>
+        </w:rPr>
+      </w:pPr>
+      <w:r>
+        <w:rPr>
+          <w:sz w:val="24"/>
+          <w:szCs w:val="24"/>
+          <w:rtl w:val="0"/>
+        </w:rPr>
+        <w:t>RF10. Manter Almoxarifado.</w:t>
+      </w:r>
+    </w:p>
+    <w:p>
+      <w:pPr>
+        <w:pBdr>
+          <w:top w:val="none" w:color="auto" w:sz="0" w:space="0"/>
+          <w:left w:val="none" w:color="auto" w:sz="0" w:space="0"/>
+          <w:bottom w:val="none" w:color="auto" w:sz="0" w:space="0"/>
+          <w:right w:val="none" w:color="auto" w:sz="0" w:space="0"/>
+          <w:between w:val="none" w:color="auto" w:sz="0" w:space="0"/>
+        </w:pBdr>
+        <w:spacing w:line="360" w:lineRule="auto"/>
+        <w:jc w:val="both"/>
+        <w:rPr>
+          <w:rFonts w:hint="default"/>
+          <w:sz w:val="24"/>
+          <w:szCs w:val="24"/>
+          <w:lang w:val="pt-PT"/>
+        </w:rPr>
+      </w:pPr>
+      <w:r>
+        <w:rPr>
+          <w:sz w:val="24"/>
+          <w:szCs w:val="24"/>
+          <w:rtl w:val="0"/>
+        </w:rPr>
+        <w:t>RF11. Manter Tipo de Serviço</w:t>
+      </w:r>
+      <w:r>
+        <w:rPr>
+          <w:rFonts w:hint="default"/>
+          <w:sz w:val="24"/>
+          <w:szCs w:val="24"/>
+          <w:rtl w:val="0"/>
+          <w:lang w:val="pt-PT"/>
+        </w:rPr>
+        <w:t>.</w:t>
+      </w:r>
+    </w:p>
+    <w:p>
+      <w:pPr>
+        <w:pBdr>
+          <w:top w:val="none" w:color="auto" w:sz="0" w:space="0"/>
+          <w:left w:val="none" w:color="auto" w:sz="0" w:space="0"/>
+          <w:bottom w:val="none" w:color="auto" w:sz="0" w:space="0"/>
+          <w:right w:val="none" w:color="auto" w:sz="0" w:space="0"/>
+          <w:between w:val="none" w:color="auto" w:sz="0" w:space="0"/>
+        </w:pBdr>
+        <w:spacing w:line="360" w:lineRule="auto"/>
+        <w:jc w:val="both"/>
+        <w:rPr>
+          <w:rFonts w:hint="default"/>
+          <w:sz w:val="24"/>
+          <w:szCs w:val="24"/>
+          <w:lang w:val="pt-PT"/>
+        </w:rPr>
+      </w:pPr>
+      <w:r>
+        <w:rPr>
+          <w:sz w:val="24"/>
+          <w:szCs w:val="24"/>
+          <w:rtl w:val="0"/>
+        </w:rPr>
+        <w:t>RF12. Manter Solicitações</w:t>
+      </w:r>
+      <w:r>
+        <w:rPr>
+          <w:rFonts w:hint="default"/>
+          <w:sz w:val="24"/>
+          <w:szCs w:val="24"/>
+          <w:rtl w:val="0"/>
+          <w:lang w:val="pt-PT"/>
+        </w:rPr>
+        <w:t xml:space="preserve"> de Serviço.</w:t>
+      </w:r>
+    </w:p>
+    <w:p>
+      <w:pPr>
+        <w:pBdr>
+          <w:top w:val="none" w:color="auto" w:sz="0" w:space="0"/>
+          <w:left w:val="none" w:color="auto" w:sz="0" w:space="0"/>
+          <w:bottom w:val="none" w:color="auto" w:sz="0" w:space="0"/>
+          <w:right w:val="none" w:color="auto" w:sz="0" w:space="0"/>
+          <w:between w:val="none" w:color="auto" w:sz="0" w:space="0"/>
+        </w:pBdr>
+        <w:spacing w:line="360" w:lineRule="auto"/>
+        <w:jc w:val="both"/>
+        <w:rPr>
+          <w:rFonts w:hint="default"/>
+          <w:sz w:val="24"/>
+          <w:szCs w:val="24"/>
+          <w:lang w:val="pt-PT"/>
+        </w:rPr>
+      </w:pPr>
+      <w:r>
+        <w:rPr>
+          <w:sz w:val="24"/>
+          <w:szCs w:val="24"/>
+          <w:rtl w:val="0"/>
+        </w:rPr>
+        <w:t>RF13. Manter Patrimônio</w:t>
+      </w:r>
+      <w:r>
+        <w:rPr>
+          <w:rFonts w:hint="default"/>
+          <w:sz w:val="24"/>
+          <w:szCs w:val="24"/>
+          <w:rtl w:val="0"/>
+          <w:lang w:val="pt-PT"/>
+        </w:rPr>
+        <w:t>.</w:t>
+      </w:r>
+    </w:p>
+    <w:p>
+      <w:pPr>
+        <w:pBdr>
+          <w:top w:val="none" w:color="auto" w:sz="0" w:space="0"/>
+          <w:left w:val="none" w:color="auto" w:sz="0" w:space="0"/>
+          <w:bottom w:val="none" w:color="auto" w:sz="0" w:space="0"/>
+          <w:right w:val="none" w:color="auto" w:sz="0" w:space="0"/>
+          <w:between w:val="none" w:color="auto" w:sz="0" w:space="0"/>
+        </w:pBdr>
+        <w:spacing w:line="360" w:lineRule="auto"/>
+        <w:jc w:val="both"/>
+        <w:rPr>
+          <w:rFonts w:hint="default"/>
+          <w:sz w:val="24"/>
+          <w:szCs w:val="24"/>
+          <w:lang w:val="pt-PT"/>
+        </w:rPr>
+      </w:pPr>
+      <w:r>
+        <w:rPr>
+          <w:sz w:val="24"/>
+          <w:szCs w:val="24"/>
+          <w:rtl w:val="0"/>
+        </w:rPr>
+        <w:t>RF14. Manter Estoque</w:t>
+      </w:r>
+      <w:r>
+        <w:rPr>
+          <w:rFonts w:hint="default"/>
+          <w:sz w:val="24"/>
+          <w:szCs w:val="24"/>
+          <w:rtl w:val="0"/>
+          <w:lang w:val="pt-PT"/>
+        </w:rPr>
+        <w:t>.</w:t>
+      </w:r>
+    </w:p>
+    <w:p>
+      <w:pPr>
+        <w:pBdr>
+          <w:top w:val="none" w:color="auto" w:sz="0" w:space="0"/>
+          <w:left w:val="none" w:color="auto" w:sz="0" w:space="0"/>
+          <w:bottom w:val="none" w:color="auto" w:sz="0" w:space="0"/>
+          <w:right w:val="none" w:color="auto" w:sz="0" w:space="0"/>
+          <w:between w:val="none" w:color="auto" w:sz="0" w:space="0"/>
+        </w:pBdr>
+        <w:spacing w:line="360" w:lineRule="auto"/>
+        <w:jc w:val="both"/>
+        <w:rPr>
+          <w:rFonts w:hint="default"/>
+          <w:sz w:val="24"/>
+          <w:szCs w:val="24"/>
+          <w:lang w:val="pt-PT"/>
+        </w:rPr>
+      </w:pPr>
+      <w:r>
+        <w:rPr>
+          <w:sz w:val="24"/>
+          <w:szCs w:val="24"/>
+          <w:rtl w:val="0"/>
+        </w:rPr>
+        <w:t>RF15. Manter Material</w:t>
+      </w:r>
+      <w:r>
+        <w:rPr>
+          <w:rFonts w:hint="default"/>
+          <w:sz w:val="24"/>
+          <w:szCs w:val="24"/>
+          <w:rtl w:val="0"/>
+          <w:lang w:val="pt-PT"/>
+        </w:rPr>
+        <w:t>.</w:t>
+      </w:r>
+    </w:p>
+    <w:p>
+      <w:pPr>
+        <w:pBdr>
+          <w:top w:val="none" w:color="auto" w:sz="0" w:space="0"/>
+          <w:left w:val="none" w:color="auto" w:sz="0" w:space="0"/>
+          <w:bottom w:val="none" w:color="auto" w:sz="0" w:space="0"/>
+          <w:right w:val="none" w:color="auto" w:sz="0" w:space="0"/>
+          <w:between w:val="none" w:color="auto" w:sz="0" w:space="0"/>
+        </w:pBdr>
+        <w:spacing w:line="360" w:lineRule="auto"/>
+        <w:jc w:val="both"/>
+        <w:rPr>
+          <w:rFonts w:hint="default"/>
+          <w:sz w:val="24"/>
+          <w:szCs w:val="24"/>
+          <w:lang w:val="pt-PT"/>
+        </w:rPr>
+      </w:pPr>
+      <w:r>
+        <w:rPr>
+          <w:sz w:val="24"/>
+          <w:szCs w:val="24"/>
+          <w:rtl w:val="0"/>
+        </w:rPr>
+        <w:t>RF16. Manter Transferência Material</w:t>
+      </w:r>
+      <w:r>
+        <w:rPr>
+          <w:rFonts w:hint="default"/>
+          <w:sz w:val="24"/>
+          <w:szCs w:val="24"/>
+          <w:rtl w:val="0"/>
+          <w:lang w:val="pt-PT"/>
+        </w:rPr>
+        <w:t>.</w:t>
+      </w:r>
+    </w:p>
+    <w:p>
+      <w:pPr>
+        <w:pBdr>
+          <w:top w:val="none" w:color="auto" w:sz="0" w:space="0"/>
+          <w:left w:val="none" w:color="auto" w:sz="0" w:space="0"/>
+          <w:bottom w:val="none" w:color="auto" w:sz="0" w:space="0"/>
+          <w:right w:val="none" w:color="auto" w:sz="0" w:space="0"/>
+          <w:between w:val="none" w:color="auto" w:sz="0" w:space="0"/>
+        </w:pBdr>
+        <w:spacing w:line="360" w:lineRule="auto"/>
+        <w:jc w:val="both"/>
+        <w:rPr>
+          <w:rFonts w:hint="default"/>
+          <w:sz w:val="24"/>
+          <w:szCs w:val="24"/>
+          <w:lang w:val="pt-PT"/>
+        </w:rPr>
+      </w:pPr>
+      <w:r>
+        <w:rPr>
+          <w:sz w:val="24"/>
+          <w:szCs w:val="24"/>
+          <w:rtl w:val="0"/>
+        </w:rPr>
+        <w:t>RF17. Manter Entrada de Material</w:t>
+      </w:r>
+      <w:r>
+        <w:rPr>
+          <w:rFonts w:hint="default"/>
+          <w:sz w:val="24"/>
+          <w:szCs w:val="24"/>
+          <w:rtl w:val="0"/>
+          <w:lang w:val="pt-PT"/>
+        </w:rPr>
+        <w:t>.</w:t>
+      </w:r>
+    </w:p>
+    <w:p>
+      <w:pPr>
+        <w:pBdr>
+          <w:top w:val="none" w:color="auto" w:sz="0" w:space="0"/>
+          <w:left w:val="none" w:color="auto" w:sz="0" w:space="0"/>
+          <w:bottom w:val="none" w:color="auto" w:sz="0" w:space="0"/>
+          <w:right w:val="none" w:color="auto" w:sz="0" w:space="0"/>
+          <w:between w:val="none" w:color="auto" w:sz="0" w:space="0"/>
+        </w:pBdr>
+        <w:spacing w:line="360" w:lineRule="auto"/>
+        <w:jc w:val="both"/>
+        <w:rPr>
+          <w:rFonts w:hint="default"/>
+          <w:sz w:val="24"/>
+          <w:szCs w:val="24"/>
+          <w:lang w:val="pt-PT"/>
+        </w:rPr>
+      </w:pPr>
+      <w:r>
+        <w:rPr>
+          <w:sz w:val="24"/>
+          <w:szCs w:val="24"/>
+          <w:rtl w:val="0"/>
+        </w:rPr>
+        <w:t>RF18. Manter Fornecedor</w:t>
+      </w:r>
+      <w:r>
+        <w:rPr>
+          <w:rFonts w:hint="default"/>
+          <w:sz w:val="24"/>
+          <w:szCs w:val="24"/>
+          <w:rtl w:val="0"/>
+          <w:lang w:val="pt-PT"/>
+        </w:rPr>
+        <w:t>.</w:t>
+      </w:r>
+    </w:p>
+    <w:p>
+      <w:pPr>
+        <w:pBdr>
+          <w:top w:val="none" w:color="auto" w:sz="0" w:space="0"/>
+          <w:left w:val="none" w:color="auto" w:sz="0" w:space="0"/>
+          <w:bottom w:val="none" w:color="auto" w:sz="0" w:space="0"/>
+          <w:right w:val="none" w:color="auto" w:sz="0" w:space="0"/>
+          <w:between w:val="none" w:color="auto" w:sz="0" w:space="0"/>
+        </w:pBdr>
+        <w:spacing w:line="360" w:lineRule="auto"/>
+        <w:jc w:val="both"/>
+        <w:rPr>
+          <w:rFonts w:hint="default"/>
+          <w:sz w:val="24"/>
+          <w:szCs w:val="24"/>
+          <w:lang w:val="pt-PT"/>
+        </w:rPr>
+      </w:pPr>
+      <w:r>
+        <w:rPr>
+          <w:sz w:val="24"/>
+          <w:szCs w:val="24"/>
+          <w:rtl w:val="0"/>
+        </w:rPr>
+        <w:t>RF19. Manter Locais</w:t>
+      </w:r>
+      <w:r>
+        <w:rPr>
+          <w:rFonts w:hint="default"/>
+          <w:sz w:val="24"/>
+          <w:szCs w:val="24"/>
+          <w:rtl w:val="0"/>
+          <w:lang w:val="pt-PT"/>
+        </w:rPr>
+        <w:t>.</w:t>
+      </w:r>
+    </w:p>
+    <w:p>
+      <w:pPr>
+        <w:pBdr>
+          <w:top w:val="none" w:color="auto" w:sz="0" w:space="0"/>
+          <w:left w:val="none" w:color="auto" w:sz="0" w:space="0"/>
+          <w:bottom w:val="none" w:color="auto" w:sz="0" w:space="0"/>
+          <w:right w:val="none" w:color="auto" w:sz="0" w:space="0"/>
+          <w:between w:val="none" w:color="auto" w:sz="0" w:space="0"/>
+        </w:pBdr>
+        <w:spacing w:line="360" w:lineRule="auto"/>
+        <w:jc w:val="both"/>
+        <w:rPr>
+          <w:sz w:val="24"/>
+          <w:szCs w:val="24"/>
+        </w:rPr>
+      </w:pPr>
+      <w:r>
+        <w:rPr>
+          <w:sz w:val="24"/>
+          <w:szCs w:val="24"/>
+          <w:rtl w:val="0"/>
+        </w:rPr>
+        <w:t>RF20. Gerar relatórios de apoio à decisão, referentes aos históricos de patrimônios.</w:t>
+      </w:r>
+    </w:p>
+    <w:p>
+      <w:pPr>
+        <w:pBdr>
+          <w:top w:val="none" w:color="auto" w:sz="0" w:space="0"/>
+          <w:left w:val="none" w:color="auto" w:sz="0" w:space="0"/>
+          <w:bottom w:val="none" w:color="auto" w:sz="0" w:space="0"/>
+          <w:right w:val="none" w:color="auto" w:sz="0" w:space="0"/>
+          <w:between w:val="none" w:color="auto" w:sz="0" w:space="0"/>
+        </w:pBdr>
+        <w:spacing w:line="360" w:lineRule="auto"/>
+        <w:jc w:val="both"/>
+        <w:rPr>
+          <w:sz w:val="24"/>
+          <w:szCs w:val="24"/>
+        </w:rPr>
+      </w:pPr>
+      <w:r>
+        <w:rPr>
+          <w:sz w:val="24"/>
+          <w:szCs w:val="24"/>
+          <w:rtl w:val="0"/>
+        </w:rPr>
+        <w:t>RF21. Filtrar buscas de produtos por todos os atributos disponíveis.</w:t>
+      </w:r>
+    </w:p>
+    <w:p>
+      <w:pPr>
+        <w:pBdr>
+          <w:top w:val="none" w:color="auto" w:sz="0" w:space="0"/>
+          <w:left w:val="none" w:color="auto" w:sz="0" w:space="0"/>
+          <w:bottom w:val="none" w:color="auto" w:sz="0" w:space="0"/>
+          <w:right w:val="none" w:color="auto" w:sz="0" w:space="0"/>
+          <w:between w:val="none" w:color="auto" w:sz="0" w:space="0"/>
+        </w:pBdr>
+        <w:spacing w:line="360" w:lineRule="auto"/>
+        <w:jc w:val="both"/>
+        <w:rPr>
+          <w:rFonts w:hint="default"/>
+          <w:sz w:val="24"/>
+          <w:szCs w:val="24"/>
+          <w:lang w:val="pt-PT"/>
+        </w:rPr>
+      </w:pPr>
+      <w:r>
+        <w:rPr>
+          <w:sz w:val="24"/>
+          <w:szCs w:val="24"/>
+          <w:rtl w:val="0"/>
+        </w:rPr>
+        <w:t>RF22. Filtrar ordens de serviços por todos os atributos disponíveis</w:t>
+      </w:r>
+      <w:r>
+        <w:rPr>
+          <w:rFonts w:hint="default"/>
+          <w:sz w:val="24"/>
+          <w:szCs w:val="24"/>
+          <w:rtl w:val="0"/>
+          <w:lang w:val="pt-PT"/>
+        </w:rPr>
+        <w:t>.</w:t>
+      </w:r>
+    </w:p>
+    <w:p>
+      <w:pPr>
+        <w:spacing w:line="360" w:lineRule="auto"/>
+        <w:jc w:val="both"/>
+        <w:rPr>
+          <w:sz w:val="24"/>
+          <w:szCs w:val="24"/>
+          <w:rtl w:val="0"/>
+        </w:rPr>
+      </w:pPr>
+      <w:r>
+        <w:rPr>
+          <w:sz w:val="24"/>
+          <w:szCs w:val="24"/>
+          <w:rtl w:val="0"/>
+        </w:rPr>
+        <w:t>RF23. Interface interativa, auto completar pesquisas, busca de dados de forma dinâmica.</w:t>
+      </w:r>
+    </w:p>
+    <w:p>
+      <w:pPr>
+        <w:spacing w:line="360" w:lineRule="auto"/>
+        <w:jc w:val="both"/>
+        <w:rPr>
+          <w:sz w:val="24"/>
+          <w:szCs w:val="24"/>
+          <w:rtl w:val="0"/>
+        </w:rPr>
+      </w:pPr>
     </w:p>
     <w:p/>
     <w:sectPr>
@@ -681,7 +873,7 @@
 </file>
 
 <file path=word/styles.xml><?xml version="1.0" encoding="utf-8"?>
-<w:styles xmlns:mc="http://schemas.openxmlformats.org/markup-compatibility/2006" xmlns:o="urn:schemas-microsoft-com:office:office" xmlns:r="http://schemas.openxmlformats.org/officeDocument/2006/relationships" xmlns:m="http://schemas.openxmlformats.org/officeDocument/2006/math" xmlns:v="urn:schemas-microsoft-com:vml" xmlns:w="http://schemas.openxmlformats.org/wordprocessingml/2006/main" xmlns:w14="http://schemas.microsoft.com/office/word/2010/wordml" xmlns:w10="urn:schemas-microsoft-com:office:word" xmlns:sl="http://schemas.openxmlformats.org/schemaLibrary/2006/main" mc:Ignorable="w14">
+<w:styles xmlns:mc="http://schemas.openxmlformats.org/markup-compatibility/2006" xmlns:o="urn:schemas-microsoft-com:office:office" xmlns:r="http://schemas.openxmlformats.org/officeDocument/2006/relationships" xmlns:m="http://schemas.openxmlformats.org/officeDocument/2006/math" xmlns:v="urn:schemas-microsoft-com:vml" xmlns:w="http://schemas.openxmlformats.org/wordprocessingml/2006/main" xmlns:w14="http://schemas.microsoft.com/office/word/2010/wordml" xmlns:w10="urn:schemas-microsoft-com:office:word" xmlns:sl="http://schemas.openxmlformats.org/schemaLibrary/2006/main" xmlns:wpsCustomData="http://www.wps.cn/officeDocument/2013/wpsCustomData" mc:Ignorable="w14">
   <w:docDefaults>
     <w:rPrDefault>
       <w:rPr>
@@ -840,6 +1032,104 @@
     <w:lsdException w:unhideWhenUsed="0" w:uiPriority="0" w:semiHidden="0" w:name="Balloon Text"/>
     <w:lsdException w:unhideWhenUsed="0" w:uiPriority="0" w:semiHidden="0" w:name="Table Grid"/>
     <w:lsdException w:unhideWhenUsed="0" w:uiPriority="0" w:semiHidden="0" w:name="Table Theme"/>
+    <w:lsdException w:unhideWhenUsed="0" w:uiPriority="60" w:semiHidden="0" w:name="Light Shading"/>
+    <w:lsdException w:unhideWhenUsed="0" w:uiPriority="61" w:semiHidden="0" w:name="Light List"/>
+    <w:lsdException w:unhideWhenUsed="0" w:uiPriority="62" w:semiHidden="0" w:name="Light Grid"/>
+    <w:lsdException w:unhideWhenUsed="0" w:uiPriority="63" w:semiHidden="0" w:name="Medium Shading 1"/>
+    <w:lsdException w:unhideWhenUsed="0" w:uiPriority="64" w:semiHidden="0" w:name="Medium Shading 2"/>
+    <w:lsdException w:unhideWhenUsed="0" w:uiPriority="65" w:semiHidden="0" w:name="Medium List 1"/>
+    <w:lsdException w:unhideWhenUsed="0" w:uiPriority="66" w:semiHidden="0" w:name="Medium List 2"/>
+    <w:lsdException w:unhideWhenUsed="0" w:uiPriority="67" w:semiHidden="0" w:name="Medium Grid 1"/>
+    <w:lsdException w:unhideWhenUsed="0" w:uiPriority="68" w:semiHidden="0" w:name="Medium Grid 2"/>
+    <w:lsdException w:unhideWhenUsed="0" w:uiPriority="69" w:semiHidden="0" w:name="Medium Grid 3"/>
+    <w:lsdException w:unhideWhenUsed="0" w:uiPriority="70" w:semiHidden="0" w:name="Dark List"/>
+    <w:lsdException w:unhideWhenUsed="0" w:uiPriority="71" w:semiHidden="0" w:name="Colorful Shading"/>
+    <w:lsdException w:unhideWhenUsed="0" w:uiPriority="72" w:semiHidden="0" w:name="Colorful List"/>
+    <w:lsdException w:unhideWhenUsed="0" w:uiPriority="73" w:semiHidden="0" w:name="Colorful Grid"/>
+    <w:lsdException w:unhideWhenUsed="0" w:uiPriority="60" w:semiHidden="0" w:name="Light Shading Accent 1"/>
+    <w:lsdException w:unhideWhenUsed="0" w:uiPriority="61" w:semiHidden="0" w:name="Light List Accent 1"/>
+    <w:lsdException w:unhideWhenUsed="0" w:uiPriority="62" w:semiHidden="0" w:name="Light Grid Accent 1"/>
+    <w:lsdException w:unhideWhenUsed="0" w:uiPriority="63" w:semiHidden="0" w:name="Medium Shading 1 Accent 1"/>
+    <w:lsdException w:unhideWhenUsed="0" w:uiPriority="64" w:semiHidden="0" w:name="Medium Shading 2 Accent 1"/>
+    <w:lsdException w:unhideWhenUsed="0" w:uiPriority="65" w:semiHidden="0" w:name="Medium List 1 Accent 1"/>
+    <w:lsdException w:unhideWhenUsed="0" w:uiPriority="66" w:semiHidden="0" w:name="Medium List 2 Accent 1"/>
+    <w:lsdException w:unhideWhenUsed="0" w:uiPriority="67" w:semiHidden="0" w:name="Medium Grid 1 Accent 1"/>
+    <w:lsdException w:unhideWhenUsed="0" w:uiPriority="68" w:semiHidden="0" w:name="Medium Grid 2 Accent 1"/>
+    <w:lsdException w:unhideWhenUsed="0" w:uiPriority="69" w:semiHidden="0" w:name="Medium Grid 3 Accent 1"/>
+    <w:lsdException w:unhideWhenUsed="0" w:uiPriority="70" w:semiHidden="0" w:name="Dark List Accent 1"/>
+    <w:lsdException w:unhideWhenUsed="0" w:uiPriority="71" w:semiHidden="0" w:name="Colorful Shading Accent 1"/>
+    <w:lsdException w:unhideWhenUsed="0" w:uiPriority="72" w:semiHidden="0" w:name="Colorful List Accent 1"/>
+    <w:lsdException w:unhideWhenUsed="0" w:uiPriority="73" w:semiHidden="0" w:name="Colorful Grid Accent 1"/>
+    <w:lsdException w:unhideWhenUsed="0" w:uiPriority="60" w:semiHidden="0" w:name="Light Shading Accent 2"/>
+    <w:lsdException w:unhideWhenUsed="0" w:uiPriority="61" w:semiHidden="0" w:name="Light List Accent 2"/>
+    <w:lsdException w:unhideWhenUsed="0" w:uiPriority="62" w:semiHidden="0" w:name="Light Grid Accent 2"/>
+    <w:lsdException w:unhideWhenUsed="0" w:uiPriority="63" w:semiHidden="0" w:name="Medium Shading 1 Accent 2"/>
+    <w:lsdException w:unhideWhenUsed="0" w:uiPriority="64" w:semiHidden="0" w:name="Medium Shading 2 Accent 2"/>
+    <w:lsdException w:unhideWhenUsed="0" w:uiPriority="65" w:semiHidden="0" w:name="Medium List 1 Accent 2"/>
+    <w:lsdException w:unhideWhenUsed="0" w:uiPriority="66" w:semiHidden="0" w:name="Medium List 2 Accent 2"/>
+    <w:lsdException w:unhideWhenUsed="0" w:uiPriority="67" w:semiHidden="0" w:name="Medium Grid 1 Accent 2"/>
+    <w:lsdException w:unhideWhenUsed="0" w:uiPriority="68" w:semiHidden="0" w:name="Medium Grid 2 Accent 2"/>
+    <w:lsdException w:unhideWhenUsed="0" w:uiPriority="69" w:semiHidden="0" w:name="Medium Grid 3 Accent 2"/>
+    <w:lsdException w:unhideWhenUsed="0" w:uiPriority="70" w:semiHidden="0" w:name="Dark List Accent 2"/>
+    <w:lsdException w:unhideWhenUsed="0" w:uiPriority="71" w:semiHidden="0" w:name="Colorful Shading Accent 2"/>
+    <w:lsdException w:unhideWhenUsed="0" w:uiPriority="72" w:semiHidden="0" w:name="Colorful List Accent 2"/>
+    <w:lsdException w:unhideWhenUsed="0" w:uiPriority="73" w:semiHidden="0" w:name="Colorful Grid Accent 2"/>
+    <w:lsdException w:unhideWhenUsed="0" w:uiPriority="60" w:semiHidden="0" w:name="Light Shading Accent 3"/>
+    <w:lsdException w:unhideWhenUsed="0" w:uiPriority="61" w:semiHidden="0" w:name="Light List Accent 3"/>
+    <w:lsdException w:unhideWhenUsed="0" w:uiPriority="62" w:semiHidden="0" w:name="Light Grid Accent 3"/>
+    <w:lsdException w:unhideWhenUsed="0" w:uiPriority="63" w:semiHidden="0" w:name="Medium Shading 1 Accent 3"/>
+    <w:lsdException w:unhideWhenUsed="0" w:uiPriority="64" w:semiHidden="0" w:name="Medium Shading 2 Accent 3"/>
+    <w:lsdException w:unhideWhenUsed="0" w:uiPriority="65" w:semiHidden="0" w:name="Medium List 1 Accent 3"/>
+    <w:lsdException w:unhideWhenUsed="0" w:uiPriority="66" w:semiHidden="0" w:name="Medium List 2 Accent 3"/>
+    <w:lsdException w:unhideWhenUsed="0" w:uiPriority="67" w:semiHidden="0" w:name="Medium Grid 1 Accent 3"/>
+    <w:lsdException w:unhideWhenUsed="0" w:uiPriority="68" w:semiHidden="0" w:name="Medium Grid 2 Accent 3"/>
+    <w:lsdException w:unhideWhenUsed="0" w:uiPriority="69" w:semiHidden="0" w:name="Medium Grid 3 Accent 3"/>
+    <w:lsdException w:unhideWhenUsed="0" w:uiPriority="70" w:semiHidden="0" w:name="Dark List Accent 3"/>
+    <w:lsdException w:unhideWhenUsed="0" w:uiPriority="71" w:semiHidden="0" w:name="Colorful Shading Accent 3"/>
+    <w:lsdException w:unhideWhenUsed="0" w:uiPriority="72" w:semiHidden="0" w:name="Colorful List Accent 3"/>
+    <w:lsdException w:unhideWhenUsed="0" w:uiPriority="73" w:semiHidden="0" w:name="Colorful Grid Accent 3"/>
+    <w:lsdException w:unhideWhenUsed="0" w:uiPriority="60" w:semiHidden="0" w:name="Light Shading Accent 4"/>
+    <w:lsdException w:unhideWhenUsed="0" w:uiPriority="61" w:semiHidden="0" w:name="Light List Accent 4"/>
+    <w:lsdException w:unhideWhenUsed="0" w:uiPriority="62" w:semiHidden="0" w:name="Light Grid Accent 4"/>
+    <w:lsdException w:unhideWhenUsed="0" w:uiPriority="63" w:semiHidden="0" w:name="Medium Shading 1 Accent 4"/>
+    <w:lsdException w:unhideWhenUsed="0" w:uiPriority="64" w:semiHidden="0" w:name="Medium Shading 2 Accent 4"/>
+    <w:lsdException w:unhideWhenUsed="0" w:uiPriority="65" w:semiHidden="0" w:name="Medium List 1 Accent 4"/>
+    <w:lsdException w:unhideWhenUsed="0" w:uiPriority="66" w:semiHidden="0" w:name="Medium List 2 Accent 4"/>
+    <w:lsdException w:unhideWhenUsed="0" w:uiPriority="67" w:semiHidden="0" w:name="Medium Grid 1 Accent 4"/>
+    <w:lsdException w:unhideWhenUsed="0" w:uiPriority="68" w:semiHidden="0" w:name="Medium Grid 2 Accent 4"/>
+    <w:lsdException w:unhideWhenUsed="0" w:uiPriority="69" w:semiHidden="0" w:name="Medium Grid 3 Accent 4"/>
+    <w:lsdException w:unhideWhenUsed="0" w:uiPriority="70" w:semiHidden="0" w:name="Dark List Accent 4"/>
+    <w:lsdException w:unhideWhenUsed="0" w:uiPriority="71" w:semiHidden="0" w:name="Colorful Shading Accent 4"/>
+    <w:lsdException w:unhideWhenUsed="0" w:uiPriority="72" w:semiHidden="0" w:name="Colorful List Accent 4"/>
+    <w:lsdException w:unhideWhenUsed="0" w:uiPriority="73" w:semiHidden="0" w:name="Colorful Grid Accent 4"/>
+    <w:lsdException w:unhideWhenUsed="0" w:uiPriority="60" w:semiHidden="0" w:name="Light Shading Accent 5"/>
+    <w:lsdException w:unhideWhenUsed="0" w:uiPriority="61" w:semiHidden="0" w:name="Light List Accent 5"/>
+    <w:lsdException w:unhideWhenUsed="0" w:uiPriority="62" w:semiHidden="0" w:name="Light Grid Accent 5"/>
+    <w:lsdException w:unhideWhenUsed="0" w:uiPriority="63" w:semiHidden="0" w:name="Medium Shading 1 Accent 5"/>
+    <w:lsdException w:unhideWhenUsed="0" w:uiPriority="64" w:semiHidden="0" w:name="Medium Shading 2 Accent 5"/>
+    <w:lsdException w:unhideWhenUsed="0" w:uiPriority="65" w:semiHidden="0" w:name="Medium List 1 Accent 5"/>
+    <w:lsdException w:unhideWhenUsed="0" w:uiPriority="66" w:semiHidden="0" w:name="Medium List 2 Accent 5"/>
+    <w:lsdException w:unhideWhenUsed="0" w:uiPriority="67" w:semiHidden="0" w:name="Medium Grid 1 Accent 5"/>
+    <w:lsdException w:unhideWhenUsed="0" w:uiPriority="68" w:semiHidden="0" w:name="Medium Grid 2 Accent 5"/>
+    <w:lsdException w:unhideWhenUsed="0" w:uiPriority="69" w:semiHidden="0" w:name="Medium Grid 3 Accent 5"/>
+    <w:lsdException w:unhideWhenUsed="0" w:uiPriority="70" w:semiHidden="0" w:name="Dark List Accent 5"/>
+    <w:lsdException w:unhideWhenUsed="0" w:uiPriority="71" w:semiHidden="0" w:name="Colorful Shading Accent 5"/>
+    <w:lsdException w:unhideWhenUsed="0" w:uiPriority="72" w:semiHidden="0" w:name="Colorful List Accent 5"/>
+    <w:lsdException w:unhideWhenUsed="0" w:uiPriority="73" w:semiHidden="0" w:name="Colorful Grid Accent 5"/>
+    <w:lsdException w:unhideWhenUsed="0" w:uiPriority="60" w:semiHidden="0" w:name="Light Shading Accent 6"/>
+    <w:lsdException w:unhideWhenUsed="0" w:uiPriority="61" w:semiHidden="0" w:name="Light List Accent 6"/>
+    <w:lsdException w:unhideWhenUsed="0" w:uiPriority="62" w:semiHidden="0" w:name="Light Grid Accent 6"/>
+    <w:lsdException w:unhideWhenUsed="0" w:uiPriority="63" w:semiHidden="0" w:name="Medium Shading 1 Accent 6"/>
+    <w:lsdException w:unhideWhenUsed="0" w:uiPriority="64" w:semiHidden="0" w:name="Medium Shading 2 Accent 6"/>
+    <w:lsdException w:unhideWhenUsed="0" w:uiPriority="65" w:semiHidden="0" w:name="Medium List 1 Accent 6"/>
+    <w:lsdException w:unhideWhenUsed="0" w:uiPriority="66" w:semiHidden="0" w:name="Medium List 2 Accent 6"/>
+    <w:lsdException w:unhideWhenUsed="0" w:uiPriority="67" w:semiHidden="0" w:name="Medium Grid 1 Accent 6"/>
+    <w:lsdException w:unhideWhenUsed="0" w:uiPriority="68" w:semiHidden="0" w:name="Medium Grid 2 Accent 6"/>
+    <w:lsdException w:unhideWhenUsed="0" w:uiPriority="69" w:semiHidden="0" w:name="Medium Grid 3 Accent 6"/>
+    <w:lsdException w:unhideWhenUsed="0" w:uiPriority="70" w:semiHidden="0" w:name="Dark List Accent 6"/>
+    <w:lsdException w:unhideWhenUsed="0" w:uiPriority="71" w:semiHidden="0" w:name="Colorful Shading Accent 6"/>
+    <w:lsdException w:unhideWhenUsed="0" w:uiPriority="72" w:semiHidden="0" w:name="Colorful List Accent 6"/>
+    <w:lsdException w:unhideWhenUsed="0" w:uiPriority="73" w:semiHidden="0" w:name="Colorful Grid Accent 6"/>
   </w:latentStyles>
   <w:style w:type="paragraph" w:default="1" w:styleId="1">
     <w:name w:val="Normal"/>
@@ -975,22 +1265,6 @@
     </w:tblPr>
   </w:style>
   <w:style w:type="paragraph" w:styleId="10">
-    <w:name w:val="Title"/>
-    <w:basedOn w:val="1"/>
-    <w:next w:val="1"/>
-    <w:qFormat/>
-    <w:uiPriority w:val="0"/>
-    <w:pPr>
-      <w:keepNext/>
-      <w:keepLines/>
-      <w:spacing w:before="0" w:after="60"/>
-    </w:pPr>
-    <w:rPr>
-      <w:sz w:val="52"/>
-      <w:szCs w:val="52"/>
-    </w:rPr>
-  </w:style>
-  <w:style w:type="paragraph" w:styleId="11">
     <w:name w:val="Subtitle"/>
     <w:basedOn w:val="1"/>
     <w:next w:val="1"/>
@@ -1008,8 +1282,24 @@
       <w:szCs w:val="30"/>
     </w:rPr>
   </w:style>
+  <w:style w:type="paragraph" w:styleId="11">
+    <w:name w:val="Title"/>
+    <w:basedOn w:val="1"/>
+    <w:next w:val="1"/>
+    <w:qFormat/>
+    <w:uiPriority w:val="0"/>
+    <w:pPr>
+      <w:keepNext/>
+      <w:keepLines/>
+      <w:spacing w:before="0" w:after="60"/>
+    </w:pPr>
+    <w:rPr>
+      <w:sz w:val="52"/>
+      <w:szCs w:val="52"/>
+    </w:rPr>
+  </w:style>
   <w:style w:type="table" w:customStyle="1" w:styleId="12">
-    <w:name w:val="Table Normal"/>
+    <w:name w:val="Table Normal1"/>
     <w:qFormat/>
     <w:uiPriority w:val="0"/>
   </w:style>
@@ -1134,7 +1424,7 @@
         <a:solidFill>
           <a:schemeClr val="phClr"/>
         </a:solidFill>
-        <a:gradFill rotWithShape="1">
+        <a:gradFill rotWithShape="true">
           <a:gsLst>
             <a:gs pos="0">
               <a:schemeClr val="phClr">
@@ -1155,9 +1445,9 @@
               </a:schemeClr>
             </a:gs>
           </a:gsLst>
-          <a:lin ang="16200000" scaled="1"/>
+          <a:lin ang="16200000" scaled="true"/>
         </a:gradFill>
-        <a:gradFill rotWithShape="1">
+        <a:gradFill rotWithShape="true">
           <a:gsLst>
             <a:gs pos="0">
               <a:schemeClr val="phClr">
@@ -1174,7 +1464,7 @@
               </a:schemeClr>
             </a:gs>
           </a:gsLst>
-          <a:lin ang="16200000" scaled="0"/>
+          <a:lin ang="16200000" scaled="false"/>
         </a:gradFill>
       </a:fillStyleLst>
       <a:lnStyleLst>
@@ -1244,7 +1534,7 @@
         <a:solidFill>
           <a:schemeClr val="phClr"/>
         </a:solidFill>
-        <a:gradFill rotWithShape="1">
+        <a:gradFill rotWithShape="true">
           <a:gsLst>
             <a:gs pos="0">
               <a:schemeClr val="phClr">
@@ -1270,7 +1560,7 @@
             <a:fillToRect l="50000" t="-80000" r="50000" b="180000"/>
           </a:path>
         </a:gradFill>
-        <a:gradFill rotWithShape="1">
+        <a:gradFill rotWithShape="true">
           <a:gsLst>
             <a:gs pos="0">
               <a:schemeClr val="phClr">

</xml_diff>